<commit_message>
More results on evolution of generalism under trophic transmission
</commit_message>
<xml_diff>
--- a/Generalism_draft_20June.docx
+++ b/Generalism_draft_20June.docx
@@ -7461,21 +7461,7 @@
         <w:rPr>
           <w:szCs w:val="24"/>
         </w:rPr>
-        <w:t>, which is assumed to be equal acr</w:t>
-      </w:r>
-      <w:proofErr w:type="spellStart"/>
-      <w:r>
-        <w:rPr>
-          <w:szCs w:val="24"/>
-        </w:rPr>
-        <w:t>oss</w:t>
-      </w:r>
-      <w:proofErr w:type="spellEnd"/>
-      <w:r>
-        <w:rPr>
-          <w:szCs w:val="24"/>
-        </w:rPr>
-        <w:t xml:space="preserve"> both hosts and parasites.</w:t>
+        <w:t>, which is assumed to be equal across both hosts and parasites.</w:t>
       </w:r>
       <w:r>
         <w:rPr>
@@ -7635,21 +7621,7 @@
         <w:rPr>
           <w:szCs w:val="24"/>
         </w:rPr>
-        <w:t>. Note that the mortality and shedding rates are assumed to be independent of which paras</w:t>
-      </w:r>
-      <w:proofErr w:type="spellStart"/>
-      <w:r>
-        <w:rPr>
-          <w:szCs w:val="24"/>
-        </w:rPr>
-        <w:t>ite</w:t>
-      </w:r>
-      <w:proofErr w:type="spellEnd"/>
-      <w:r>
-        <w:rPr>
-          <w:szCs w:val="24"/>
-        </w:rPr>
-        <w:t xml:space="preserve"> strain the host is infected with. However, we assume that the cost of parasite </w:t>
+        <w:t xml:space="preserve">. Note that the mortality and shedding rates are assumed to be independent of which parasite strain the host is infected with. However, we assume that the cost of parasite </w:t>
       </w:r>
       <w:proofErr w:type="spellStart"/>
       <w:r>
@@ -8290,21 +8262,7 @@
         <w:rPr>
           <w:szCs w:val="24"/>
         </w:rPr>
-        <w:t xml:space="preserve">. Because we have assumed </w:t>
-      </w:r>
-      <w:proofErr w:type="gramStart"/>
-      <w:r>
-        <w:rPr>
-          <w:szCs w:val="24"/>
-        </w:rPr>
-        <w:t>that</w:t>
-      </w:r>
-      <w:proofErr w:type="gramEnd"/>
-      <w:r>
-        <w:rPr>
-          <w:szCs w:val="24"/>
-        </w:rPr>
-        <w:t xml:space="preserve"> the specialist-only system reaches a stable equilibrium, all of the eigenvalues of </w:t>
+        <w:t xml:space="preserve">. Because we have assumed that the specialist-only system reaches a stable equilibrium, all of the eigenvalues of </w:t>
       </w:r>
       <m:oMath>
         <m:sSub>
@@ -10386,21 +10344,7 @@
         <w:rPr>
           <w:szCs w:val="24"/>
         </w:rPr>
-        <w:t>dix A), as the model in its current state does not include any biologically relevant trade-offs that constrain the relationships bet</w:t>
-      </w:r>
-      <w:proofErr w:type="spellStart"/>
-      <w:r>
-        <w:rPr>
-          <w:szCs w:val="24"/>
-        </w:rPr>
-        <w:t>ween</w:t>
-      </w:r>
-      <w:proofErr w:type="spellEnd"/>
-      <w:r>
-        <w:rPr>
-          <w:szCs w:val="24"/>
-        </w:rPr>
-        <w:t xml:space="preserve"> parameters. It is also challenging to connect the parameters of such a general model with empirical data on host-parasite associations.</w:t>
+        <w:t>dix A), as the model in its current state does not include any biologically relevant trade-offs that constrain the relationships between parameters. It is also challenging to connect the parameters of such a general model with empirical data on host-parasite associations.</w:t>
       </w:r>
       <w:commentRangeEnd w:id="23"/>
       <w:r>
@@ -10818,6 +10762,9 @@
             </m:sup>
           </m:sSubSup>
           <m:r>
+            <m:rPr>
+              <m:sty m:val="p"/>
+            </m:rPr>
             <w:rPr>
               <w:szCs w:val="24"/>
             </w:rPr>
@@ -13492,21 +13439,7 @@
         <w:rPr>
           <w:szCs w:val="24"/>
         </w:rPr>
-        <w:t xml:space="preserve"> is an inc</w:t>
-      </w:r>
-      <w:proofErr w:type="spellStart"/>
-      <w:r>
-        <w:rPr>
-          <w:szCs w:val="24"/>
-        </w:rPr>
-        <w:t>reasing</w:t>
-      </w:r>
-      <w:proofErr w:type="spellEnd"/>
-      <w:r>
-        <w:rPr>
-          <w:szCs w:val="24"/>
-        </w:rPr>
-        <w:t xml:space="preserve"> function of </w:t>
+        <w:t xml:space="preserve"> is an increasing function of </w:t>
       </w:r>
       <w:r>
         <w:rPr>
@@ -15396,7 +15329,6 @@
                 </m:r>
               </m:e>
               <m:sub>
-                <w:proofErr w:type="gramStart"/>
                 <m:r>
                   <w:rPr>
                     <w:rFonts w:ascii="Cambria Math" w:hAnsi="Cambria Math"/>
@@ -15413,7 +15345,6 @@
               </w:rPr>
               <m:t>-9</m:t>
             </m:r>
-            <w:proofErr w:type="gramEnd"/>
             <m:sSub>
               <m:sSubPr>
                 <m:ctrlPr>
@@ -15524,21 +15455,7 @@
         <w:rPr>
           <w:szCs w:val="24"/>
         </w:rPr>
-        <w:t>, this expression will be negative, making both deriva</w:t>
-      </w:r>
-      <w:proofErr w:type="spellStart"/>
-      <w:r>
-        <w:rPr>
-          <w:szCs w:val="24"/>
-        </w:rPr>
-        <w:t>tives</w:t>
-      </w:r>
-      <w:proofErr w:type="spellEnd"/>
-      <w:r>
-        <w:rPr>
-          <w:szCs w:val="24"/>
-        </w:rPr>
-        <w:t xml:space="preserve"> positive, as they were for </w:t>
+        <w:t xml:space="preserve">, this expression will be negative, making both derivatives positive, as they were for </w:t>
       </w:r>
       <w:proofErr w:type="spellStart"/>
       <w:r>
@@ -15586,7 +15503,7 @@
                   <w:rFonts w:ascii="Cambria Math" w:hAnsi="Cambria Math"/>
                   <w:szCs w:val="24"/>
                 </w:rPr>
-                <m:t>1</m:t>
+                <m:t>27</m:t>
               </m:r>
             </m:num>
             <m:den>
@@ -15632,13 +15549,6 @@
                       </m:ctrlPr>
                     </m:fPr>
                     <m:num>
-                      <m:r>
-                        <w:rPr>
-                          <w:rFonts w:ascii="Cambria Math" w:hAnsi="Cambria Math"/>
-                          <w:szCs w:val="24"/>
-                        </w:rPr>
-                        <m:t>9</m:t>
-                      </m:r>
                       <m:sSub>
                         <m:sSubPr>
                           <m:ctrlPr>
@@ -15717,7 +15627,7 @@
                   <w:rFonts w:ascii="Cambria Math" w:hAnsi="Cambria Math"/>
                   <w:szCs w:val="24"/>
                 </w:rPr>
-                <m:t>6</m:t>
+                <m:t>3/2</m:t>
               </m:r>
             </m:sup>
           </m:sSup>
@@ -15730,6 +15640,8 @@
           </m:r>
         </m:oMath>
       </m:oMathPara>
+      <w:bookmarkStart w:id="34" w:name="_GoBack"/>
+      <w:bookmarkEnd w:id="34"/>
     </w:p>
     <w:p>
       <w:pPr>
@@ -15764,7 +15676,7 @@
         </w:rPr>
         <w:t>this predicts that there should be few generalist parasites of either very small bodied or very large bodied hosts</w:t>
       </w:r>
-      <w:commentRangeStart w:id="34"/>
+      <w:commentRangeStart w:id="35"/>
       <w:r>
         <w:rPr>
           <w:szCs w:val="24"/>
@@ -15784,12 +15696,12 @@
         </w:rPr>
         <w:t xml:space="preserve">is small). </w:t>
       </w:r>
-      <w:commentRangeEnd w:id="34"/>
+      <w:commentRangeEnd w:id="35"/>
       <w:r>
         <w:rPr>
           <w:rStyle w:val="CommentReference"/>
         </w:rPr>
-        <w:commentReference w:id="34"/>
+        <w:commentReference w:id="35"/>
       </w:r>
       <w:r>
         <w:rPr>
@@ -15857,7 +15769,7 @@
     <w:p>
       <w:pPr>
         <w:rPr>
-          <w:ins w:id="35" w:author="Clay Cressler" w:date="2016-06-20T10:59:00Z"/>
+          <w:ins w:id="36" w:author="Clay Cressler" w:date="2016-06-20T10:59:00Z"/>
           <w:b/>
           <w:szCs w:val="24"/>
         </w:rPr>
@@ -15866,11 +15778,11 @@
     <w:p>
       <w:pPr>
         <w:rPr>
-          <w:ins w:id="36" w:author="Clay Cressler" w:date="2016-06-20T12:16:00Z"/>
-          <w:szCs w:val="24"/>
-        </w:rPr>
-      </w:pPr>
-      <w:ins w:id="37" w:author="Clay Cressler" w:date="2016-06-20T10:59:00Z">
+          <w:ins w:id="37" w:author="Clay Cressler" w:date="2016-06-20T12:16:00Z"/>
+          <w:szCs w:val="24"/>
+        </w:rPr>
+      </w:pPr>
+      <w:ins w:id="38" w:author="Clay Cressler" w:date="2016-06-20T10:59:00Z">
         <w:r>
           <w:rPr>
             <w:szCs w:val="24"/>
@@ -15878,7 +15790,7 @@
           <w:t xml:space="preserve">In Appendix A, we consider several variants of this model, to investigate the sensitivity of </w:t>
         </w:r>
       </w:ins>
-      <w:ins w:id="38" w:author="Clay Cressler" w:date="2016-06-20T11:00:00Z">
+      <w:ins w:id="39" w:author="Clay Cressler" w:date="2016-06-20T11:00:00Z">
         <w:r>
           <w:rPr>
             <w:szCs w:val="24"/>
@@ -15886,7 +15798,7 @@
           <w:t>our</w:t>
         </w:r>
       </w:ins>
-      <w:ins w:id="39" w:author="Clay Cressler" w:date="2016-06-20T10:59:00Z">
+      <w:ins w:id="40" w:author="Clay Cressler" w:date="2016-06-20T10:59:00Z">
         <w:r>
           <w:rPr>
             <w:szCs w:val="24"/>
@@ -15894,7 +15806,7 @@
           <w:t xml:space="preserve"> predictions to the assumptions made</w:t>
         </w:r>
       </w:ins>
-      <w:ins w:id="40" w:author="Clay Cressler" w:date="2016-06-20T11:00:00Z">
+      <w:ins w:id="41" w:author="Clay Cressler" w:date="2016-06-20T11:00:00Z">
         <w:r>
           <w:rPr>
             <w:szCs w:val="24"/>
@@ -15902,7 +15814,7 @@
           <w:t xml:space="preserve"> by this model. In particular, we considered</w:t>
         </w:r>
       </w:ins>
-      <w:ins w:id="41" w:author="Clay Cressler" w:date="2016-06-20T11:51:00Z">
+      <w:ins w:id="42" w:author="Clay Cressler" w:date="2016-06-20T11:51:00Z">
         <w:r>
           <w:rPr>
             <w:szCs w:val="24"/>
@@ -15910,7 +15822,7 @@
           <w:t xml:space="preserve"> models that differed in () key ways: </w:t>
         </w:r>
       </w:ins>
-      <w:ins w:id="42" w:author="Clay Cressler" w:date="2016-06-20T11:52:00Z">
+      <w:ins w:id="43" w:author="Clay Cressler" w:date="2016-06-20T11:52:00Z">
         <w:r>
           <w:rPr>
             <w:szCs w:val="24"/>
@@ -15918,7 +15830,7 @@
           <w:t xml:space="preserve">the number of </w:t>
         </w:r>
       </w:ins>
-      <w:ins w:id="43" w:author="Clay Cressler" w:date="2016-06-20T11:51:00Z">
+      <w:ins w:id="44" w:author="Clay Cressler" w:date="2016-06-20T11:51:00Z">
         <w:r>
           <w:rPr>
             <w:szCs w:val="24"/>
@@ -15926,7 +15838,7 @@
           <w:t xml:space="preserve">specialist parasites; the effect of parasitism on host population growth; </w:t>
         </w:r>
       </w:ins>
-      <w:ins w:id="44" w:author="Clay Cressler" w:date="2016-06-20T11:53:00Z">
+      <w:ins w:id="45" w:author="Clay Cressler" w:date="2016-06-20T11:53:00Z">
         <w:r>
           <w:rPr>
             <w:szCs w:val="24"/>
@@ -15934,7 +15846,7 @@
           <w:t xml:space="preserve">the control of parasite transmission; and the parasite’s </w:t>
         </w:r>
       </w:ins>
-      <w:ins w:id="45" w:author="Clay Cressler" w:date="2016-06-20T12:15:00Z">
+      <w:ins w:id="46" w:author="Clay Cressler" w:date="2016-06-20T12:15:00Z">
         <w:r>
           <w:rPr>
             <w:szCs w:val="24"/>
@@ -15942,7 +15854,7 @@
           <w:t>life cycle</w:t>
         </w:r>
       </w:ins>
-      <w:ins w:id="46" w:author="Clay Cressler" w:date="2016-06-20T11:53:00Z">
+      <w:ins w:id="47" w:author="Clay Cressler" w:date="2016-06-20T11:53:00Z">
         <w:r>
           <w:rPr>
             <w:szCs w:val="24"/>
@@ -15950,7 +15862,7 @@
           <w:t>. In the model presented above, we assumed that the secondary host was unexploited by any parasite, so we considered a model variant that assumed that both the primary and secondary hosts were infected by a generalist parasite and investigated when a generalist parasite could invade the system. The model above also assumes that the host population size is</w:t>
         </w:r>
       </w:ins>
-      <w:ins w:id="47" w:author="Clay Cressler" w:date="2016-06-20T11:56:00Z">
+      <w:ins w:id="48" w:author="Clay Cressler" w:date="2016-06-20T11:56:00Z">
         <w:r>
           <w:rPr>
             <w:szCs w:val="24"/>
@@ -15958,7 +15870,7 @@
           <w:t xml:space="preserve"> </w:t>
         </w:r>
       </w:ins>
-      <w:ins w:id="48" w:author="Clay Cressler" w:date="2016-06-20T11:53:00Z">
+      <w:ins w:id="49" w:author="Clay Cressler" w:date="2016-06-20T11:53:00Z">
         <w:r>
           <w:rPr>
             <w:szCs w:val="24"/>
@@ -15966,7 +15878,7 @@
           <w:t>regulated by the parasite</w:t>
         </w:r>
       </w:ins>
-      <w:ins w:id="49" w:author="Clay Cressler" w:date="2016-06-20T11:57:00Z">
+      <w:ins w:id="50" w:author="Clay Cressler" w:date="2016-06-20T11:57:00Z">
         <w:r>
           <w:rPr>
             <w:szCs w:val="24"/>
@@ -15974,7 +15886,7 @@
           <w:t xml:space="preserve"> (</w:t>
         </w:r>
       </w:ins>
-      <w:ins w:id="50" w:author="Clay Cressler" w:date="2016-06-20T11:59:00Z">
+      <w:ins w:id="51" w:author="Clay Cressler" w:date="2016-06-20T11:59:00Z">
         <w:r>
           <w:rPr>
             <w:szCs w:val="24"/>
@@ -15982,7 +15894,7 @@
           <w:t>for example</w:t>
         </w:r>
       </w:ins>
-      <w:ins w:id="51" w:author="Clay Cressler" w:date="2016-06-20T11:58:00Z">
+      <w:ins w:id="52" w:author="Clay Cressler" w:date="2016-06-20T11:58:00Z">
         <w:r>
           <w:rPr>
             <w:szCs w:val="24"/>
@@ -16183,7 +16095,7 @@
           <w:t xml:space="preserve"> when only the </w:t>
         </w:r>
       </w:ins>
-      <w:ins w:id="52" w:author="Clay Cressler" w:date="2016-06-20T11:57:00Z">
+      <w:ins w:id="53" w:author="Clay Cressler" w:date="2016-06-20T11:57:00Z">
         <w:r>
           <w:rPr>
             <w:szCs w:val="24"/>
@@ -16191,7 +16103,7 @@
           <w:t xml:space="preserve">specialist parasite </w:t>
         </w:r>
       </w:ins>
-      <w:ins w:id="53" w:author="Clay Cressler" w:date="2016-06-20T11:58:00Z">
+      <w:ins w:id="54" w:author="Clay Cressler" w:date="2016-06-20T11:58:00Z">
         <w:r>
           <w:rPr>
             <w:szCs w:val="24"/>
@@ -16199,7 +16111,7 @@
           <w:t>is presen</w:t>
         </w:r>
       </w:ins>
-      <w:ins w:id="54" w:author="Clay Cressler" w:date="2016-06-20T11:59:00Z">
+      <w:ins w:id="55" w:author="Clay Cressler" w:date="2016-06-20T11:59:00Z">
         <w:r>
           <w:rPr>
             <w:szCs w:val="24"/>
@@ -16207,7 +16119,7 @@
           <w:t>t). We therefore also investigated a model where total host population size is constant</w:t>
         </w:r>
       </w:ins>
-      <w:ins w:id="55" w:author="Clay Cressler" w:date="2016-06-20T12:00:00Z">
+      <w:ins w:id="56" w:author="Clay Cressler" w:date="2016-06-20T12:00:00Z">
         <w:r>
           <w:rPr>
             <w:szCs w:val="24"/>
@@ -16215,7 +16127,7 @@
           <w:t xml:space="preserve">. In the model above, we assumed that the parasite has complete control of the infection process. </w:t>
         </w:r>
       </w:ins>
-      <w:ins w:id="56" w:author="Clay Cressler" w:date="2016-06-20T12:02:00Z">
+      <w:ins w:id="57" w:author="Clay Cressler" w:date="2016-06-20T12:02:00Z">
         <w:r>
           <w:rPr>
             <w:szCs w:val="24"/>
@@ -16223,7 +16135,7 @@
           <w:t>For example</w:t>
         </w:r>
       </w:ins>
-      <w:ins w:id="57" w:author="Clay Cressler" w:date="2016-06-20T12:00:00Z">
+      <w:ins w:id="58" w:author="Clay Cressler" w:date="2016-06-20T12:00:00Z">
         <w:r>
           <w:rPr>
             <w:szCs w:val="24"/>
@@ -16231,7 +16143,7 @@
           <w:t xml:space="preserve">, the specialist parasite is removed </w:t>
         </w:r>
       </w:ins>
-      <w:ins w:id="58" w:author="Clay Cressler" w:date="2016-06-20T12:01:00Z">
+      <w:ins w:id="59" w:author="Clay Cressler" w:date="2016-06-20T12:01:00Z">
         <w:r>
           <w:rPr>
             <w:szCs w:val="24"/>
@@ -16239,7 +16151,7 @@
           <w:t xml:space="preserve">from the environment only by susceptible primary hosts. This assumes </w:t>
         </w:r>
       </w:ins>
-      <w:ins w:id="59" w:author="Clay Cressler" w:date="2016-06-20T12:02:00Z">
+      <w:ins w:id="60" w:author="Clay Cressler" w:date="2016-06-20T12:02:00Z">
         <w:r>
           <w:rPr>
             <w:szCs w:val="24"/>
@@ -16247,7 +16159,7 @@
           <w:t xml:space="preserve">active host seeking by the parasite and that the parasite can detect and avoid already-infected hosts. </w:t>
         </w:r>
       </w:ins>
-      <w:ins w:id="60" w:author="Clay Cressler" w:date="2016-06-20T12:04:00Z">
+      <w:ins w:id="61" w:author="Clay Cressler" w:date="2016-06-20T12:04:00Z">
         <w:r>
           <w:rPr>
             <w:szCs w:val="24"/>
@@ -16255,7 +16167,7 @@
           <w:t xml:space="preserve">We relaxed the assumption that the parasite can detect the infection status by assuming that parasites are removed from the environment by infected hosts, but that this has no effect on the infected host </w:t>
         </w:r>
       </w:ins>
-      <w:ins w:id="61" w:author="Clay Cressler" w:date="2016-06-20T12:06:00Z">
+      <w:ins w:id="62" w:author="Clay Cressler" w:date="2016-06-20T12:06:00Z">
         <w:r>
           <w:rPr>
             <w:szCs w:val="24"/>
@@ -16394,7 +16306,7 @@
           <w:t>𝛽</w:t>
         </w:r>
       </w:ins>
-      <w:ins w:id="62" w:author="Clay Cressler" w:date="2016-06-20T12:07:00Z">
+      <w:ins w:id="63" w:author="Clay Cressler" w:date="2016-06-20T12:07:00Z">
         <w:r>
           <w:rPr>
             <w:rFonts w:ascii="Cambria Math" w:hAnsi="Cambria Math"/>
@@ -16403,69 +16315,34 @@
           <w:t>(</w:t>
         </w:r>
       </w:ins>
-      <w:ins w:id="63" w:author="Clay Cressler" w:date="2016-06-20T12:06:00Z">
+      <w:ins w:id="64" w:author="Clay Cressler" w:date="2016-06-20T12:06:00Z">
         <w:r>
           <w:rPr>
             <w:rFonts w:ascii="Cambria Math" w:hAnsi="Cambria Math"/>
             <w:szCs w:val="24"/>
           </w:rPr>
-          <w:t>𝑆</w:t>
+          <w:t>𝑆1</w:t>
         </w:r>
+      </w:ins>
+      <w:ins w:id="65" w:author="Clay Cressler" w:date="2016-06-20T12:07:00Z">
         <w:r>
           <w:rPr>
             <w:rFonts w:ascii="Cambria Math" w:hAnsi="Cambria Math"/>
             <w:szCs w:val="24"/>
           </w:rPr>
-          <w:t>1</w:t>
+          <w:t>+𝐼1,𝑠)</w:t>
         </w:r>
       </w:ins>
-      <w:ins w:id="64" w:author="Clay Cressler" w:date="2016-06-20T12:07:00Z">
+      <w:ins w:id="66" w:author="Clay Cressler" w:date="2016-06-20T12:06:00Z">
         <w:r>
           <w:rPr>
             <w:rFonts w:ascii="Cambria Math" w:hAnsi="Cambria Math"/>
             <w:szCs w:val="24"/>
           </w:rPr>
-          <w:t>+</w:t>
-        </w:r>
-        <w:r>
-          <w:rPr>
-            <w:rFonts w:ascii="Cambria Math" w:hAnsi="Cambria Math"/>
-            <w:szCs w:val="24"/>
-          </w:rPr>
-          <w:t>𝐼</w:t>
-        </w:r>
-        <w:r>
-          <w:rPr>
-            <w:rFonts w:ascii="Cambria Math" w:hAnsi="Cambria Math"/>
-            <w:szCs w:val="24"/>
-          </w:rPr>
-          <w:t>1,𝑠</w:t>
-        </w:r>
-        <w:r>
-          <w:rPr>
-            <w:rFonts w:ascii="Cambria Math" w:hAnsi="Cambria Math"/>
-            <w:szCs w:val="24"/>
-          </w:rPr>
-          <w:t>)</w:t>
+          <w:t>𝑃𝑔</w:t>
         </w:r>
       </w:ins>
-      <w:ins w:id="65" w:author="Clay Cressler" w:date="2016-06-20T12:06:00Z">
-        <w:r>
-          <w:rPr>
-            <w:rFonts w:ascii="Cambria Math" w:hAnsi="Cambria Math"/>
-            <w:szCs w:val="24"/>
-          </w:rPr>
-          <w:t>𝑃</w:t>
-        </w:r>
-        <w:r>
-          <w:rPr>
-            <w:rFonts w:ascii="Cambria Math" w:hAnsi="Cambria Math"/>
-            <w:szCs w:val="24"/>
-          </w:rPr>
-          <w:t>𝑔</w:t>
-        </w:r>
-      </w:ins>
-      <w:ins w:id="66" w:author="Clay Cressler" w:date="2016-06-20T12:07:00Z">
+      <w:ins w:id="67" w:author="Clay Cressler" w:date="2016-06-20T12:07:00Z">
         <w:r>
           <w:rPr>
             <w:szCs w:val="24"/>
@@ -16473,7 +16350,7 @@
           <w:t>). We relaxed the assumption that an active host-seeking parasite by assuming that the parasites are removed from the environment by all hosts, regardless of whether they are susceptible that parasite or not (</w:t>
         </w:r>
       </w:ins>
-      <w:ins w:id="67" w:author="Clay Cressler" w:date="2016-06-20T12:08:00Z">
+      <w:ins w:id="68" w:author="Clay Cressler" w:date="2016-06-20T12:08:00Z">
         <w:r>
           <w:rPr>
             <w:szCs w:val="24"/>
@@ -16609,87 +16486,10 @@
             <w:rFonts w:ascii="Cambria Math" w:hAnsi="Cambria Math"/>
             <w:szCs w:val="24"/>
           </w:rPr>
-          <w:t>𝛽</w:t>
-        </w:r>
-        <w:r>
-          <w:rPr>
-            <w:rFonts w:ascii="Cambria Math" w:hAnsi="Cambria Math"/>
-            <w:szCs w:val="24"/>
-          </w:rPr>
-          <w:t>(𝑆</w:t>
-        </w:r>
-        <w:r>
-          <w:rPr>
-            <w:rFonts w:ascii="Cambria Math" w:hAnsi="Cambria Math"/>
-            <w:szCs w:val="24"/>
-          </w:rPr>
-          <w:t>1</w:t>
-        </w:r>
-        <w:r>
-          <w:rPr>
-            <w:rFonts w:ascii="Cambria Math" w:hAnsi="Cambria Math"/>
-            <w:szCs w:val="24"/>
-          </w:rPr>
-          <w:t>+</w:t>
-        </w:r>
-        <w:r>
-          <w:rPr>
-            <w:rFonts w:ascii="Cambria Math" w:hAnsi="Cambria Math"/>
-            <w:szCs w:val="24"/>
-          </w:rPr>
-          <w:t>𝐼</w:t>
-        </w:r>
-        <w:r>
-          <w:rPr>
-            <w:rFonts w:ascii="Cambria Math" w:hAnsi="Cambria Math"/>
-            <w:szCs w:val="24"/>
-          </w:rPr>
-          <w:t>1,𝑠</w:t>
-        </w:r>
-        <w:r>
-          <w:rPr>
-            <w:rFonts w:ascii="Cambria Math" w:hAnsi="Cambria Math"/>
-            <w:szCs w:val="24"/>
-          </w:rPr>
-          <w:t>+</w:t>
-        </w:r>
-        <w:r>
-          <w:rPr>
-            <w:rFonts w:ascii="Cambria Math" w:hAnsi="Cambria Math"/>
-            <w:szCs w:val="24"/>
-          </w:rPr>
-          <w:t>𝑆</w:t>
-        </w:r>
-        <w:r>
-          <w:rPr>
-            <w:rFonts w:ascii="Cambria Math" w:hAnsi="Cambria Math"/>
-            <w:szCs w:val="24"/>
-          </w:rPr>
-          <w:t>2</w:t>
-        </w:r>
-        <w:r>
-          <w:rPr>
-            <w:rFonts w:ascii="Cambria Math" w:hAnsi="Cambria Math"/>
-            <w:szCs w:val="24"/>
-          </w:rPr>
-          <w:t>+</w:t>
-        </w:r>
-        <w:r>
-          <w:rPr>
-            <w:rFonts w:ascii="Cambria Math" w:hAnsi="Cambria Math"/>
-            <w:szCs w:val="24"/>
-          </w:rPr>
-          <w:t>𝐼</w:t>
-        </w:r>
-        <w:r>
-          <w:rPr>
-            <w:rFonts w:ascii="Cambria Math" w:hAnsi="Cambria Math"/>
-            <w:szCs w:val="24"/>
-          </w:rPr>
-          <w:t>2</w:t>
+          <w:t>𝛽(𝑆1+𝐼1,𝑠+𝑆2+𝐼2</w:t>
         </w:r>
       </w:ins>
-      <w:ins w:id="68" w:author="Clay Cressler" w:date="2016-06-20T12:09:00Z">
+      <w:ins w:id="69" w:author="Clay Cressler" w:date="2016-06-20T12:09:00Z">
         <w:r>
           <w:rPr>
             <w:rFonts w:ascii="Cambria Math" w:hAnsi="Cambria Math"/>
@@ -16698,30 +16498,16 @@
           <w:t>,𝑔</w:t>
         </w:r>
       </w:ins>
-      <w:ins w:id="69" w:author="Clay Cressler" w:date="2016-06-20T12:08:00Z">
+      <w:ins w:id="70" w:author="Clay Cressler" w:date="2016-06-20T12:08:00Z">
         <w:r>
           <w:rPr>
             <w:rFonts w:ascii="Cambria Math" w:hAnsi="Cambria Math"/>
             <w:szCs w:val="24"/>
           </w:rPr>
-          <w:t>)</w:t>
-        </w:r>
-        <w:r>
-          <w:rPr>
-            <w:rFonts w:ascii="Cambria Math" w:hAnsi="Cambria Math"/>
-            <w:szCs w:val="24"/>
-          </w:rPr>
-          <w:t>𝑃</w:t>
-        </w:r>
-        <w:r>
-          <w:rPr>
-            <w:rFonts w:ascii="Cambria Math" w:hAnsi="Cambria Math"/>
-            <w:szCs w:val="24"/>
-          </w:rPr>
-          <w:t>𝑔</w:t>
+          <w:t>)𝑃𝑔</w:t>
         </w:r>
       </w:ins>
-      <w:ins w:id="70" w:author="Clay Cressler" w:date="2016-06-20T12:09:00Z">
+      <w:ins w:id="71" w:author="Clay Cressler" w:date="2016-06-20T12:09:00Z">
         <w:r>
           <w:rPr>
             <w:rFonts w:ascii="Cambria Math" w:hAnsi="Cambria Math"/>
@@ -16733,7 +16519,14 @@
           <w:rPr>
             <w:szCs w:val="24"/>
           </w:rPr>
-          <w:t xml:space="preserve"> Finally, we also considered how the predictions change for a </w:t>
+          <w:t xml:space="preserve"> Finally, we also </w:t>
+        </w:r>
+        <w:r>
+          <w:rPr>
+            <w:szCs w:val="24"/>
+          </w:rPr>
+          <w:lastRenderedPageBreak/>
+          <w:t xml:space="preserve">considered how the predictions change for a </w:t>
         </w:r>
         <w:proofErr w:type="spellStart"/>
         <w:r>
@@ -16747,21 +16540,14 @@
           <w:rPr>
             <w:szCs w:val="24"/>
           </w:rPr>
-          <w:t xml:space="preserve"> transmitted parasite, </w:t>
-        </w:r>
-        <w:r>
-          <w:rPr>
-            <w:szCs w:val="24"/>
-          </w:rPr>
-          <w:lastRenderedPageBreak/>
-          <w:t xml:space="preserve">when there is a single intermediate host that consumes parasites in the environment, and then transmits those parasites to either of two definitive hosts. </w:t>
+          <w:t xml:space="preserve"> transmitted parasite, when there is a single intermediate host that consumes parasites in the environment, and then transmits those parasites to either of two definitive hosts. </w:t>
         </w:r>
       </w:ins>
     </w:p>
     <w:p>
       <w:pPr>
         <w:rPr>
-          <w:ins w:id="71" w:author="Clay Cressler" w:date="2016-06-20T12:16:00Z"/>
+          <w:ins w:id="72" w:author="Clay Cressler" w:date="2016-06-20T12:16:00Z"/>
           <w:szCs w:val="24"/>
         </w:rPr>
       </w:pPr>
@@ -16769,11 +16555,11 @@
     <w:p>
       <w:pPr>
         <w:rPr>
-          <w:ins w:id="72" w:author="Clay Cressler" w:date="2016-06-20T12:12:00Z"/>
-          <w:szCs w:val="24"/>
-        </w:rPr>
-      </w:pPr>
-      <w:ins w:id="73" w:author="Clay Cressler" w:date="2016-06-20T12:16:00Z">
+          <w:ins w:id="73" w:author="Clay Cressler" w:date="2016-06-20T12:12:00Z"/>
+          <w:szCs w:val="24"/>
+        </w:rPr>
+      </w:pPr>
+      <w:ins w:id="74" w:author="Clay Cressler" w:date="2016-06-20T12:16:00Z">
         <w:r>
           <w:rPr>
             <w:szCs w:val="24"/>
@@ -16818,7 +16604,7 @@
           <w:t xml:space="preserve"> in a form analogous to </w:t>
         </w:r>
       </w:ins>
-      <w:ins w:id="74" w:author="Clay Cressler" w:date="2016-06-20T12:18:00Z">
+      <w:ins w:id="75" w:author="Clay Cressler" w:date="2016-06-20T12:18:00Z">
         <w:r>
           <w:rPr>
             <w:szCs w:val="24"/>
@@ -16826,7 +16612,7 @@
           <w:t xml:space="preserve">Eq. (1) above. The models differ in how that </w:t>
         </w:r>
       </w:ins>
-      <w:ins w:id="75" w:author="Clay Cressler" w:date="2016-06-20T12:19:00Z">
+      <w:ins w:id="76" w:author="Clay Cressler" w:date="2016-06-20T12:19:00Z">
         <w:r>
           <w:rPr>
             <w:szCs w:val="24"/>
@@ -16848,7 +16634,7 @@
           <w:t xml:space="preserve"> are substituted. </w:t>
         </w:r>
       </w:ins>
-      <w:ins w:id="76" w:author="Clay Cressler" w:date="2016-06-20T12:09:00Z">
+      <w:ins w:id="77" w:author="Clay Cressler" w:date="2016-06-20T12:09:00Z">
         <w:r>
           <w:rPr>
             <w:szCs w:val="24"/>
@@ -16856,7 +16642,7 @@
           <w:t xml:space="preserve">Table 2 shows </w:t>
         </w:r>
       </w:ins>
-      <w:ins w:id="77" w:author="Clay Cressler" w:date="2016-06-20T12:19:00Z">
+      <w:ins w:id="78" w:author="Clay Cressler" w:date="2016-06-20T12:19:00Z">
         <w:r>
           <w:rPr>
             <w:szCs w:val="24"/>
@@ -16901,7 +16687,7 @@
           <w:t xml:space="preserve"> expressions as well as </w:t>
         </w:r>
       </w:ins>
-      <w:ins w:id="78" w:author="Clay Cressler" w:date="2016-06-20T12:09:00Z">
+      <w:ins w:id="79" w:author="Clay Cressler" w:date="2016-06-20T12:09:00Z">
         <w:r>
           <w:rPr>
             <w:szCs w:val="24"/>
@@ -16923,7 +16709,7 @@
           <w:t xml:space="preserve"> the likelihood that a generalist parasite can invade</w:t>
         </w:r>
       </w:ins>
-      <w:ins w:id="79" w:author="Clay Cressler" w:date="2016-06-20T12:29:00Z">
+      <w:ins w:id="80" w:author="Clay Cressler" w:date="2016-06-20T12:29:00Z">
         <w:r>
           <w:rPr>
             <w:szCs w:val="24"/>
@@ -16935,7 +16721,7 @@
     <w:p>
       <w:pPr>
         <w:rPr>
-          <w:ins w:id="80" w:author="Clay Cressler" w:date="2016-06-20T12:12:00Z"/>
+          <w:ins w:id="81" w:author="Clay Cressler" w:date="2016-06-20T12:12:00Z"/>
           <w:szCs w:val="24"/>
         </w:rPr>
       </w:pPr>
@@ -16962,18 +16748,6 @@
         <w:gridCol w:w="2252"/>
         <w:gridCol w:w="1083"/>
         <w:gridCol w:w="1171"/>
-        <w:tblGridChange w:id="81">
-          <w:tblGrid>
-            <w:gridCol w:w="1076"/>
-            <w:gridCol w:w="1156"/>
-            <w:gridCol w:w="1026"/>
-            <w:gridCol w:w="1164"/>
-            <w:gridCol w:w="1068"/>
-            <w:gridCol w:w="2252"/>
-            <w:gridCol w:w="1083"/>
-            <w:gridCol w:w="1171"/>
-          </w:tblGrid>
-        </w:tblGridChange>
       </w:tblGrid>
       <w:tr>
         <w:trPr>
@@ -37782,8 +37556,6 @@
         </w:rPr>
         <w:t xml:space="preserve">. If the increase in shedding with virulence is large enough, then the virulent generalist can invade. </w:t>
       </w:r>
-      <w:bookmarkStart w:id="369" w:name="_GoBack"/>
-      <w:bookmarkEnd w:id="369"/>
     </w:p>
     <w:p>
       <w:pPr>
@@ -37868,6 +37640,38 @@
         </w:rPr>
         <w:t xml:space="preserve">Please acknowledge anyone who contributed to the study but did not meet the authorship </w:t>
       </w:r>
+      <w:commentRangeStart w:id="369"/>
+      <w:r>
+        <w:rPr>
+          <w:color w:val="333333"/>
+          <w:szCs w:val="24"/>
+          <w:shd w:val="clear" w:color="auto" w:fill="FFFFFF"/>
+        </w:rPr>
+        <w:t>criteria</w:t>
+      </w:r>
+      <w:commentRangeEnd w:id="369"/>
+      <w:r>
+        <w:rPr>
+          <w:rStyle w:val="CommentReference"/>
+        </w:rPr>
+        <w:commentReference w:id="369"/>
+      </w:r>
+      <w:r>
+        <w:rPr>
+          <w:color w:val="333333"/>
+          <w:szCs w:val="24"/>
+          <w:shd w:val="clear" w:color="auto" w:fill="FFFFFF"/>
+        </w:rPr>
+        <w:t>.</w:t>
+      </w:r>
+      <w:r>
+        <w:rPr>
+          <w:color w:val="333333"/>
+          <w:szCs w:val="24"/>
+          <w:shd w:val="clear" w:color="auto" w:fill="FFFFFF"/>
+        </w:rPr>
+        <w:t xml:space="preserve"> </w:t>
+      </w:r>
       <w:commentRangeStart w:id="370"/>
       <w:r>
         <w:rPr>
@@ -37875,7 +37679,43 @@
           <w:szCs w:val="24"/>
           <w:shd w:val="clear" w:color="auto" w:fill="FFFFFF"/>
         </w:rPr>
-        <w:t>criteria</w:t>
+        <w:t xml:space="preserve">We thank </w:t>
+      </w:r>
+      <w:proofErr w:type="spellStart"/>
+      <w:r>
+        <w:rPr>
+          <w:color w:val="333333"/>
+          <w:szCs w:val="24"/>
+          <w:shd w:val="clear" w:color="auto" w:fill="FFFFFF"/>
+        </w:rPr>
+        <w:t>Oana</w:t>
+      </w:r>
+      <w:proofErr w:type="spellEnd"/>
+      <w:r>
+        <w:rPr>
+          <w:color w:val="333333"/>
+          <w:szCs w:val="24"/>
+          <w:shd w:val="clear" w:color="auto" w:fill="FFFFFF"/>
+        </w:rPr>
+        <w:t xml:space="preserve"> </w:t>
+      </w:r>
+      <w:proofErr w:type="spellStart"/>
+      <w:r>
+        <w:rPr>
+          <w:color w:val="333333"/>
+          <w:szCs w:val="24"/>
+          <w:shd w:val="clear" w:color="auto" w:fill="FFFFFF"/>
+        </w:rPr>
+        <w:t>Paun</w:t>
+      </w:r>
+      <w:proofErr w:type="spellEnd"/>
+      <w:r>
+        <w:rPr>
+          <w:color w:val="333333"/>
+          <w:szCs w:val="24"/>
+          <w:shd w:val="clear" w:color="auto" w:fill="FFFFFF"/>
+        </w:rPr>
+        <w:t xml:space="preserve"> for assistance in data collection.</w:t>
       </w:r>
       <w:commentRangeEnd w:id="370"/>
       <w:r>
@@ -37883,74 +37723,6 @@
           <w:rStyle w:val="CommentReference"/>
         </w:rPr>
         <w:commentReference w:id="370"/>
-      </w:r>
-      <w:r>
-        <w:rPr>
-          <w:color w:val="333333"/>
-          <w:szCs w:val="24"/>
-          <w:shd w:val="clear" w:color="auto" w:fill="FFFFFF"/>
-        </w:rPr>
-        <w:t>.</w:t>
-      </w:r>
-      <w:r>
-        <w:rPr>
-          <w:color w:val="333333"/>
-          <w:szCs w:val="24"/>
-          <w:shd w:val="clear" w:color="auto" w:fill="FFFFFF"/>
-        </w:rPr>
-        <w:t xml:space="preserve"> </w:t>
-      </w:r>
-      <w:commentRangeStart w:id="371"/>
-      <w:r>
-        <w:rPr>
-          <w:color w:val="333333"/>
-          <w:szCs w:val="24"/>
-          <w:shd w:val="clear" w:color="auto" w:fill="FFFFFF"/>
-        </w:rPr>
-        <w:t xml:space="preserve">We thank </w:t>
-      </w:r>
-      <w:proofErr w:type="spellStart"/>
-      <w:r>
-        <w:rPr>
-          <w:color w:val="333333"/>
-          <w:szCs w:val="24"/>
-          <w:shd w:val="clear" w:color="auto" w:fill="FFFFFF"/>
-        </w:rPr>
-        <w:t>Oana</w:t>
-      </w:r>
-      <w:proofErr w:type="spellEnd"/>
-      <w:r>
-        <w:rPr>
-          <w:color w:val="333333"/>
-          <w:szCs w:val="24"/>
-          <w:shd w:val="clear" w:color="auto" w:fill="FFFFFF"/>
-        </w:rPr>
-        <w:t xml:space="preserve"> </w:t>
-      </w:r>
-      <w:proofErr w:type="spellStart"/>
-      <w:r>
-        <w:rPr>
-          <w:color w:val="333333"/>
-          <w:szCs w:val="24"/>
-          <w:shd w:val="clear" w:color="auto" w:fill="FFFFFF"/>
-        </w:rPr>
-        <w:t>Paun</w:t>
-      </w:r>
-      <w:proofErr w:type="spellEnd"/>
-      <w:r>
-        <w:rPr>
-          <w:color w:val="333333"/>
-          <w:szCs w:val="24"/>
-          <w:shd w:val="clear" w:color="auto" w:fill="FFFFFF"/>
-        </w:rPr>
-        <w:t xml:space="preserve"> for assistance in data collection.</w:t>
-      </w:r>
-      <w:commentRangeEnd w:id="371"/>
-      <w:r>
-        <w:rPr>
-          <w:rStyle w:val="CommentReference"/>
-        </w:rPr>
-        <w:commentReference w:id="371"/>
       </w:r>
     </w:p>
     <w:p>
@@ -38260,7 +38032,7 @@
         </w:rPr>
         <w:t xml:space="preserve">The datasets supporting this article have been uploaded as part of the Supplementary </w:t>
       </w:r>
-      <w:commentRangeStart w:id="372"/>
+      <w:commentRangeStart w:id="371"/>
       <w:r>
         <w:rPr>
           <w:iCs/>
@@ -38269,12 +38041,12 @@
         </w:rPr>
         <w:t>Material</w:t>
       </w:r>
-      <w:commentRangeEnd w:id="372"/>
+      <w:commentRangeEnd w:id="371"/>
       <w:r>
         <w:rPr>
           <w:rStyle w:val="CommentReference"/>
         </w:rPr>
-        <w:commentReference w:id="372"/>
+        <w:commentReference w:id="371"/>
       </w:r>
       <w:r>
         <w:rPr>
@@ -38314,7 +38086,7 @@
         </w:rPr>
         <w:t xml:space="preserve">Authors' </w:t>
       </w:r>
-      <w:commentRangeStart w:id="373"/>
+      <w:commentRangeStart w:id="372"/>
       <w:r>
         <w:rPr>
           <w:b/>
@@ -38324,12 +38096,12 @@
         </w:rPr>
         <w:t>Contributions</w:t>
       </w:r>
-      <w:commentRangeEnd w:id="373"/>
+      <w:commentRangeEnd w:id="372"/>
       <w:r>
         <w:rPr>
           <w:rStyle w:val="CommentReference"/>
         </w:rPr>
-        <w:commentReference w:id="373"/>
+        <w:commentReference w:id="372"/>
       </w:r>
       <w:r>
         <w:rPr>
@@ -38420,7 +38192,7 @@
           <w:szCs w:val="24"/>
         </w:rPr>
       </w:pPr>
-      <w:commentRangeStart w:id="374"/>
+      <w:commentRangeStart w:id="373"/>
       <w:r>
         <w:rPr>
           <w:b/>
@@ -38429,13 +38201,13 @@
         </w:rPr>
         <w:t>Funding</w:t>
       </w:r>
-      <w:commentRangeEnd w:id="374"/>
+      <w:commentRangeEnd w:id="373"/>
       <w:r>
         <w:rPr>
           <w:rStyle w:val="CommentReference"/>
           <w:highlight w:val="yellow"/>
         </w:rPr>
-        <w:commentReference w:id="374"/>
+        <w:commentReference w:id="373"/>
       </w:r>
     </w:p>
     <w:p>
@@ -38669,7 +38441,7 @@
           <w:szCs w:val="24"/>
         </w:rPr>
       </w:pPr>
-      <w:commentRangeStart w:id="375"/>
+      <w:commentRangeStart w:id="374"/>
       <w:r>
         <w:rPr>
           <w:color w:val="323031"/>
@@ -38678,14 +38450,14 @@
         <w:lastRenderedPageBreak/>
         <w:t>References</w:t>
       </w:r>
-      <w:commentRangeEnd w:id="375"/>
+      <w:commentRangeEnd w:id="374"/>
       <w:r>
         <w:rPr>
           <w:rStyle w:val="CommentReference"/>
           <w:sz w:val="24"/>
           <w:szCs w:val="24"/>
         </w:rPr>
-        <w:commentReference w:id="375"/>
+        <w:commentReference w:id="374"/>
       </w:r>
     </w:p>
     <w:p>
@@ -40979,7 +40751,7 @@
         <w:tab/>
         <w:t xml:space="preserve">Savage, V. M., Gillooly, J. F., </w:t>
       </w:r>
-      <w:del w:id="376" w:author="Clay Cressler" w:date="2016-06-20T14:26:00Z">
+      <w:del w:id="375" w:author="Clay Cressler" w:date="2016-06-20T14:26:00Z">
         <w:r>
           <w:rPr>
             <w:noProof/>
@@ -40997,7 +40769,7 @@
         </w:rPr>
         <w:t>Brown, J. H.</w:t>
       </w:r>
-      <w:ins w:id="377" w:author="Clay Cressler" w:date="2016-06-20T14:26:00Z">
+      <w:ins w:id="376" w:author="Clay Cressler" w:date="2016-06-20T14:26:00Z">
         <w:r>
           <w:rPr>
             <w:noProof/>
@@ -41015,7 +40787,7 @@
         </w:rPr>
         <w:t xml:space="preserve"> 2004 </w:t>
       </w:r>
-      <w:del w:id="378" w:author="Clay Cressler" w:date="2016-06-20T14:26:00Z">
+      <w:del w:id="377" w:author="Clay Cressler" w:date="2016-06-20T14:26:00Z">
         <w:r>
           <w:rPr>
             <w:noProof/>
@@ -41025,7 +40797,7 @@
           <w:delText>The predominance of quarter-power scaling in biology</w:delText>
         </w:r>
       </w:del>
-      <w:ins w:id="379" w:author="Clay Cressler" w:date="2016-06-20T14:26:00Z">
+      <w:ins w:id="378" w:author="Clay Cressler" w:date="2016-06-20T14:26:00Z">
         <w:r>
           <w:rPr>
             <w:noProof/>
@@ -41043,7 +40815,7 @@
         </w:rPr>
         <w:t xml:space="preserve">. </w:t>
       </w:r>
-      <w:del w:id="380" w:author="Clay Cressler" w:date="2016-06-20T14:27:00Z">
+      <w:del w:id="379" w:author="Clay Cressler" w:date="2016-06-20T14:27:00Z">
         <w:r>
           <w:rPr>
             <w:i/>
@@ -41081,7 +40853,7 @@
           <w:delText>, 257–282.</w:delText>
         </w:r>
       </w:del>
-      <w:ins w:id="381" w:author="Clay Cressler" w:date="2016-06-20T14:27:00Z">
+      <w:ins w:id="380" w:author="Clay Cressler" w:date="2016-06-20T14:27:00Z">
         <w:r>
           <w:rPr>
             <w:i/>
@@ -42292,19 +42064,19 @@
           <w:szCs w:val="24"/>
         </w:rPr>
       </w:pPr>
-      <w:commentRangeStart w:id="382"/>
+      <w:commentRangeStart w:id="381"/>
       <w:r>
         <w:rPr>
           <w:szCs w:val="24"/>
         </w:rPr>
         <w:t>Appendix D: additional results???</w:t>
       </w:r>
-      <w:commentRangeEnd w:id="382"/>
+      <w:commentRangeEnd w:id="381"/>
       <w:r>
         <w:rPr>
           <w:rStyle w:val="CommentReference"/>
         </w:rPr>
-        <w:commentReference w:id="382"/>
+        <w:commentReference w:id="381"/>
       </w:r>
     </w:p>
     <w:p>
@@ -43190,7 +42962,7 @@
       </w:r>
     </w:p>
   </w:comment>
-  <w:comment w:id="34" w:author="Clay" w:date="2016-06-13T17:37:00Z" w:initials="C">
+  <w:comment w:id="35" w:author="Clay" w:date="2016-06-13T17:37:00Z" w:initials="C">
     <w:p>
       <w:pPr>
         <w:pStyle w:val="CommentText"/>
@@ -44386,7 +44158,7 @@
       </w:r>
     </w:p>
   </w:comment>
-  <w:comment w:id="370" w:author="JG Walker" w:date="2016-06-13T17:37:00Z" w:initials="JW">
+  <w:comment w:id="369" w:author="JG Walker" w:date="2016-06-13T17:37:00Z" w:initials="JW">
     <w:p>
       <w:pPr>
         <w:pStyle w:val="CommentText"/>
@@ -44402,7 +44174,7 @@
       </w:r>
     </w:p>
   </w:comment>
-  <w:comment w:id="371" w:author="SJP" w:date="2016-06-13T17:37:00Z" w:initials="MOU">
+  <w:comment w:id="370" w:author="SJP" w:date="2016-06-13T17:37:00Z" w:initials="MOU">
     <w:p>
       <w:pPr>
         <w:pStyle w:val="CommentText"/>
@@ -44415,33 +44187,62 @@
       </w:r>
       <w:r>
         <w:t>We threw out the database that she worked on but still might be nice to include.</w:t>
+      </w:r>
+    </w:p>
+  </w:comment>
+  <w:comment w:id="371" w:author="JG Walker" w:date="2016-06-13T17:37:00Z" w:initials="JW">
+    <w:p>
+      <w:pPr>
+        <w:pStyle w:val="CommentText"/>
+      </w:pPr>
+      <w:r>
+        <w:rPr>
+          <w:rStyle w:val="CommentReference"/>
+        </w:rPr>
+        <w:annotationRef/>
+      </w:r>
+      <w:r>
+        <w:t>I can create a spreadsheet with the final metrics &amp; traits to include in supplementary?</w:t>
       </w:r>
     </w:p>
   </w:comment>
   <w:comment w:id="372" w:author="JG Walker" w:date="2016-06-13T17:37:00Z" w:initials="JW">
     <w:p>
       <w:pPr>
+        <w:shd w:val="clear" w:color="auto" w:fill="FFFFFF"/>
+        <w:textAlignment w:val="baseline"/>
+        <w:rPr>
+          <w:color w:val="333333"/>
+          <w:szCs w:val="24"/>
+        </w:rPr>
+      </w:pPr>
+      <w:r>
+        <w:rPr>
+          <w:rStyle w:val="CommentReference"/>
+        </w:rPr>
+        <w:annotationRef/>
+      </w:r>
+    </w:p>
+    <w:p>
+      <w:pPr>
         <w:pStyle w:val="CommentText"/>
       </w:pPr>
       <w:r>
         <w:rPr>
-          <w:rStyle w:val="CommentReference"/>
-        </w:rPr>
-        <w:annotationRef/>
-      </w:r>
-      <w:r>
-        <w:t>I can create a spreadsheet with the final metrics &amp; traits to include in supplementary?</w:t>
+          <w:color w:val="333333"/>
+          <w:szCs w:val="24"/>
+        </w:rPr>
+        <w:t>All submissions, other than those with a single author, must include an Authors’ Contributions section which individually lists the specific contribution of each author. The list of Authors should meet all of the following criteria; 1) substantial contributions to conception and design, or acquisition of data, or analysis and interpretation of data; 2) drafting the article or revising it critically for important intellectual content; and 3) final approval of the version to be published. All contributors who do not meet all of these criteria should be included in the acknowledgements.</w:t>
       </w:r>
     </w:p>
   </w:comment>
   <w:comment w:id="373" w:author="JG Walker" w:date="2016-06-13T17:37:00Z" w:initials="JW">
     <w:p>
       <w:pPr>
-        <w:shd w:val="clear" w:color="auto" w:fill="FFFFFF"/>
-        <w:textAlignment w:val="baseline"/>
         <w:rPr>
           <w:color w:val="333333"/>
           <w:szCs w:val="24"/>
+          <w:shd w:val="clear" w:color="auto" w:fill="FFFFFF"/>
         </w:rPr>
       </w:pPr>
       <w:r>
@@ -44449,29 +44250,26 @@
           <w:rStyle w:val="CommentReference"/>
         </w:rPr>
         <w:annotationRef/>
+      </w:r>
+      <w:r>
+        <w:rPr>
+          <w:color w:val="333333"/>
+          <w:szCs w:val="24"/>
+          <w:shd w:val="clear" w:color="auto" w:fill="FFFFFF"/>
+        </w:rPr>
+        <w:t>Please list the source of funding for each author.</w:t>
       </w:r>
     </w:p>
     <w:p>
       <w:pPr>
         <w:pStyle w:val="CommentText"/>
       </w:pPr>
-      <w:r>
-        <w:rPr>
-          <w:color w:val="333333"/>
-          <w:szCs w:val="24"/>
-        </w:rPr>
-        <w:t>All submissions, other than those with a single author, must include an Authors’ Contributions section which individually lists the specific contribution of each author. The list of Authors should meet all of the following criteria; 1) substantial contributions to conception and design, or acquisition of data, or analysis and interpretation of data; 2) drafting the article or revising it critically for important intellectual content; and 3) final approval of the version to be published. All contributors who do not meet all of these criteria should be included in the acknowledgements.</w:t>
-      </w:r>
     </w:p>
   </w:comment>
   <w:comment w:id="374" w:author="JG Walker" w:date="2016-06-13T17:37:00Z" w:initials="JW">
     <w:p>
       <w:pPr>
-        <w:rPr>
-          <w:color w:val="333333"/>
-          <w:szCs w:val="24"/>
-          <w:shd w:val="clear" w:color="auto" w:fill="FFFFFF"/>
-        </w:rPr>
+        <w:pStyle w:val="CommentText"/>
       </w:pPr>
       <w:r>
         <w:rPr>
@@ -44480,37 +44278,11 @@
         <w:annotationRef/>
       </w:r>
       <w:r>
-        <w:rPr>
-          <w:color w:val="333333"/>
-          <w:szCs w:val="24"/>
-          <w:shd w:val="clear" w:color="auto" w:fill="FFFFFF"/>
-        </w:rPr>
-        <w:t>Please list the source of funding for each author.</w:t>
-      </w:r>
-    </w:p>
-    <w:p>
-      <w:pPr>
-        <w:pStyle w:val="CommentText"/>
-      </w:pPr>
+        <w:t>To format and proofread.</w:t>
+      </w:r>
     </w:p>
   </w:comment>
-  <w:comment w:id="375" w:author="JG Walker" w:date="2016-06-13T17:37:00Z" w:initials="JW">
-    <w:p>
-      <w:pPr>
-        <w:pStyle w:val="CommentText"/>
-      </w:pPr>
-      <w:r>
-        <w:rPr>
-          <w:rStyle w:val="CommentReference"/>
-        </w:rPr>
-        <w:annotationRef/>
-      </w:r>
-      <w:r>
-        <w:t>To format and proofread.</w:t>
-      </w:r>
-    </w:p>
-  </w:comment>
-  <w:comment w:id="382" w:author="Amy Hurford" w:date="2016-06-13T17:37:00Z" w:initials="AH">
+  <w:comment w:id="381" w:author="Amy Hurford" w:date="2016-06-13T17:37:00Z" w:initials="AH">
     <w:p>
       <w:pPr>
         <w:pStyle w:val="CommentText"/>
@@ -51981,7 +51753,7 @@
 </file>
 
 <file path=customXml/itemProps1.xml><?xml version="1.0" encoding="utf-8"?>
-<ds:datastoreItem xmlns:ds="http://schemas.openxmlformats.org/officeDocument/2006/customXml" ds:itemID="{44CED1A2-39C4-1D4F-89B8-443A404D711A}">
+<ds:datastoreItem xmlns:ds="http://schemas.openxmlformats.org/officeDocument/2006/customXml" ds:itemID="{8B2BBD88-3CB4-0E42-B1E1-1E4A4B5CFFDB}">
   <ds:schemaRefs>
     <ds:schemaRef ds:uri="http://schemas.openxmlformats.org/officeDocument/2006/bibliography"/>
   </ds:schemaRefs>

</xml_diff>